<commit_message>
added more info in doc.
</commit_message>
<xml_diff>
--- a/Documentation.docx
+++ b/Documentation.docx
@@ -30,6 +30,29 @@
           <w:szCs w:val="56"/>
         </w:rPr>
         <w:t>Documentation.</w:t>
+      </w:r>
+    </w:p>
+    <w:p>
+      <w:pPr>
+        <w:rPr>
+          <w:sz w:val="56"/>
+          <w:szCs w:val="56"/>
+        </w:rPr>
+      </w:pPr>
+    </w:p>
+    <w:p>
+      <w:pPr>
+        <w:rPr>
+          <w:sz w:val="56"/>
+          <w:szCs w:val="56"/>
+        </w:rPr>
+      </w:pPr>
+      <w:r>
+        <w:rPr>
+          <w:sz w:val="56"/>
+          <w:szCs w:val="56"/>
+        </w:rPr>
+        <w:t>as</w:t>
       </w:r>
     </w:p>
     <w:sectPr>

</xml_diff>

<commit_message>
Added flying lions logo.
</commit_message>
<xml_diff>
--- a/Documentation.docx
+++ b/Documentation.docx
@@ -4,56 +4,210 @@
   <w:body>
     <w:p>
       <w:pPr>
+        <w:spacing w:line="240" w:lineRule="auto"/>
+        <w:jc w:val="center"/>
+      </w:pPr>
+      <w:r>
+        <w:rPr>
+          <w:b/>
+          <w:bCs/>
+          <w:sz w:val="72"/>
+          <w:szCs w:val="72"/>
+        </w:rPr>
+        <w:t>Flying Lion</w:t>
+      </w:r>
+      <w:r>
+        <w:rPr>
+          <w:b/>
+          <w:bCs/>
+          <w:sz w:val="72"/>
+          <w:szCs w:val="72"/>
+        </w:rPr>
+        <w:t>s</w:t>
+      </w:r>
+    </w:p>
+    <w:p/>
+    <w:p>
+      <w:pPr>
+        <w:rPr>
+          <w:noProof/>
+          <w:lang w:eastAsia="en-ZA"/>
+        </w:rPr>
+      </w:pPr>
+    </w:p>
+    <w:p>
+      <w:r>
+        <w:rPr>
+          <w:noProof/>
+          <w:lang w:val="en-US"/>
+        </w:rPr>
+        <w:drawing>
+          <wp:inline distT="0" distB="0" distL="0" distR="0">
+            <wp:extent cx="5553075" cy="5095875"/>
+            <wp:effectExtent l="0" t="0" r="9525" b="9525"/>
+            <wp:docPr id="2" name="Picture 2"/>
+            <wp:cNvGraphicFramePr>
+              <a:graphicFrameLocks xmlns:a="http://schemas.openxmlformats.org/drawingml/2006/main" noChangeAspect="1"/>
+            </wp:cNvGraphicFramePr>
+            <a:graphic xmlns:a="http://schemas.openxmlformats.org/drawingml/2006/main">
+              <a:graphicData uri="http://schemas.openxmlformats.org/drawingml/2006/picture">
+                <pic:pic xmlns:pic="http://schemas.openxmlformats.org/drawingml/2006/picture">
+                  <pic:nvPicPr>
+                    <pic:cNvPr id="0" name="Picture 6"/>
+                    <pic:cNvPicPr>
+                      <a:picLocks noChangeAspect="1" noChangeArrowheads="1"/>
+                    </pic:cNvPicPr>
+                  </pic:nvPicPr>
+                  <pic:blipFill>
+                    <a:blip r:embed="rId4">
+                      <a:extLst>
+                        <a:ext uri="{28A0092B-C50C-407E-A947-70E740481C1C}">
+                          <a14:useLocalDpi xmlns:a14="http://schemas.microsoft.com/office/drawing/2010/main" xmlns:wps="http://schemas.microsoft.com/office/word/2010/wordprocessingShape" xmlns:wpi="http://schemas.microsoft.com/office/word/2010/wordprocessingInk" xmlns:wpg="http://schemas.microsoft.com/office/word/2010/wordprocessingGroup" xmlns:w14="http://schemas.microsoft.com/office/word/2010/wordml" xmlns:w="http://schemas.openxmlformats.org/wordprocessingml/2006/main" xmlns:w10="urn:schemas-microsoft-com:office:word" xmlns:wp14="http://schemas.microsoft.com/office/word/2010/wordprocessingDrawing" xmlns:v="urn:schemas-microsoft-com:vml" xmlns:o="urn:schemas-microsoft-com:office:office" xmlns:mc="http://schemas.openxmlformats.org/markup-compatibility/2006" xmlns:wpc="http://schemas.microsoft.com/office/word/2010/wordprocessingCanvas" xmlns="" val="0"/>
+                        </a:ext>
+                      </a:extLst>
+                    </a:blip>
+                    <a:srcRect/>
+                    <a:stretch>
+                      <a:fillRect/>
+                    </a:stretch>
+                  </pic:blipFill>
+                  <pic:spPr bwMode="auto">
+                    <a:xfrm>
+                      <a:off x="0" y="0"/>
+                      <a:ext cx="5553075" cy="5095875"/>
+                    </a:xfrm>
+                    <a:prstGeom prst="rect">
+                      <a:avLst/>
+                    </a:prstGeom>
+                    <a:noFill/>
+                    <a:ln>
+                      <a:noFill/>
+                    </a:ln>
+                  </pic:spPr>
+                </pic:pic>
+              </a:graphicData>
+            </a:graphic>
+          </wp:inline>
+        </w:drawing>
+      </w:r>
+    </w:p>
+    <w:p>
+      <w:pPr>
+        <w:ind w:left="5760"/>
+        <w:rPr>
+          <w:b/>
+        </w:rPr>
+      </w:pPr>
+      <w:r>
+        <w:rPr>
+          <w:b/>
+        </w:rPr>
+        <w:t>Team Members:</w:t>
+      </w:r>
+    </w:p>
+    <w:p>
+      <w:pPr>
+        <w:pStyle w:val="NoSpacing"/>
+        <w:ind w:left="5760"/>
+      </w:pPr>
+      <w:proofErr w:type="spellStart"/>
+      <w:r>
+        <w:t>Wikus</w:t>
+      </w:r>
+      <w:proofErr w:type="spellEnd"/>
+      <w:r>
+        <w:t xml:space="preserve"> Richards</w:t>
+      </w:r>
+    </w:p>
+    <w:p>
+      <w:pPr>
+        <w:pStyle w:val="NoSpacing"/>
+        <w:ind w:left="5760"/>
+      </w:pPr>
+      <w:proofErr w:type="spellStart"/>
+      <w:r>
+        <w:t>TinusNel</w:t>
+      </w:r>
+      <w:proofErr w:type="spellEnd"/>
+    </w:p>
+    <w:p>
+      <w:pPr>
+        <w:pStyle w:val="NoSpacing"/>
+        <w:ind w:left="5760"/>
+      </w:pPr>
+      <w:r>
+        <w:t xml:space="preserve">Pieter </w:t>
+      </w:r>
+      <w:proofErr w:type="spellStart"/>
+      <w:r>
+        <w:t>Pottas</w:t>
+      </w:r>
+      <w:proofErr w:type="spellEnd"/>
+    </w:p>
+    <w:p>
+      <w:pPr>
+        <w:pStyle w:val="NoSpacing"/>
+        <w:ind w:left="5760"/>
+      </w:pPr>
+      <w:proofErr w:type="spellStart"/>
+      <w:r>
+        <w:t>Petrus</w:t>
+      </w:r>
+      <w:proofErr w:type="spellEnd"/>
+      <w:r>
+        <w:t xml:space="preserve"> Van </w:t>
+      </w:r>
+      <w:proofErr w:type="spellStart"/>
+      <w:r>
+        <w:t>Der</w:t>
+      </w:r>
+      <w:proofErr w:type="spellEnd"/>
+      <w:r>
+        <w:t xml:space="preserve"> Walt</w:t>
+      </w:r>
+    </w:p>
+    <w:p>
+      <w:pPr>
+        <w:pStyle w:val="NoSpacing"/>
+        <w:ind w:left="5760"/>
+      </w:pPr>
+      <w:proofErr w:type="spellStart"/>
+      <w:r>
+        <w:t>Luthfiya</w:t>
+      </w:r>
+      <w:proofErr w:type="spellEnd"/>
+      <w:r>
+        <w:t xml:space="preserve"> </w:t>
+      </w:r>
+      <w:proofErr w:type="spellStart"/>
+      <w:r>
+        <w:t>Osman</w:t>
+      </w:r>
+      <w:proofErr w:type="spellEnd"/>
+    </w:p>
+    <w:p>
+      <w:pPr>
         <w:rPr>
           <w:sz w:val="56"/>
           <w:szCs w:val="56"/>
         </w:rPr>
       </w:pPr>
-      <w:r>
+    </w:p>
+    <w:p>
+      <w:pPr>
+        <w:rPr>
+          <w:sz w:val="28"/>
+          <w:szCs w:val="28"/>
+        </w:rPr>
+      </w:pPr>
+    </w:p>
+    <w:p>
+      <w:pPr>
         <w:rPr>
           <w:sz w:val="56"/>
           <w:szCs w:val="56"/>
         </w:rPr>
-        <w:t>Flying Lions</w:t>
-      </w:r>
-    </w:p>
-    <w:p>
-      <w:pPr>
-        <w:rPr>
-          <w:sz w:val="56"/>
-          <w:szCs w:val="56"/>
-        </w:rPr>
-      </w:pPr>
-      <w:r>
-        <w:rPr>
-          <w:sz w:val="56"/>
-          <w:szCs w:val="56"/>
-        </w:rPr>
-        <w:t>Documentation.</w:t>
-      </w:r>
-    </w:p>
-    <w:p>
-      <w:pPr>
-        <w:rPr>
-          <w:sz w:val="56"/>
-          <w:szCs w:val="56"/>
-        </w:rPr>
-      </w:pPr>
-    </w:p>
-    <w:p>
-      <w:pPr>
-        <w:rPr>
-          <w:sz w:val="56"/>
-          <w:szCs w:val="56"/>
-        </w:rPr>
-      </w:pPr>
-      <w:r>
-        <w:rPr>
-          <w:sz w:val="56"/>
-          <w:szCs w:val="56"/>
-        </w:rPr>
-        <w:t>as</w:t>
-      </w:r>
+      </w:pPr>
     </w:p>
     <w:sectPr>
       <w:pgSz w:w="12240" w:h="15840"/>
@@ -224,7 +378,10 @@
   <w:style w:type="paragraph" w:default="1" w:styleId="Normal">
     <w:name w:val="Normal"/>
     <w:qFormat/>
-    <w:rsid w:val="0022690A"/>
+    <w:rsid w:val="00B469E9"/>
+    <w:rPr>
+      <w:lang w:val="en-ZA"/>
+    </w:rPr>
   </w:style>
   <w:style w:type="character" w:default="1" w:styleId="DefaultParagraphFont">
     <w:name w:val="Default Paragraph Font"/>
@@ -253,6 +410,49 @@
     <w:uiPriority w:val="99"/>
     <w:semiHidden/>
     <w:unhideWhenUsed/>
+  </w:style>
+  <w:style w:type="paragraph" w:styleId="NoSpacing">
+    <w:name w:val="No Spacing"/>
+    <w:uiPriority w:val="1"/>
+    <w:qFormat/>
+    <w:rsid w:val="00B469E9"/>
+    <w:pPr>
+      <w:spacing w:after="0" w:line="240" w:lineRule="auto"/>
+    </w:pPr>
+    <w:rPr>
+      <w:lang w:val="en-ZA"/>
+    </w:rPr>
+  </w:style>
+  <w:style w:type="paragraph" w:styleId="BalloonText">
+    <w:name w:val="Balloon Text"/>
+    <w:basedOn w:val="Normal"/>
+    <w:link w:val="BalloonTextChar"/>
+    <w:uiPriority w:val="99"/>
+    <w:semiHidden/>
+    <w:unhideWhenUsed/>
+    <w:rsid w:val="00B469E9"/>
+    <w:pPr>
+      <w:spacing w:after="0" w:line="240" w:lineRule="auto"/>
+    </w:pPr>
+    <w:rPr>
+      <w:rFonts w:ascii="Tahoma" w:hAnsi="Tahoma" w:cs="Tahoma"/>
+      <w:sz w:val="16"/>
+      <w:szCs w:val="16"/>
+    </w:rPr>
+  </w:style>
+  <w:style w:type="character" w:customStyle="1" w:styleId="BalloonTextChar">
+    <w:name w:val="Balloon Text Char"/>
+    <w:basedOn w:val="DefaultParagraphFont"/>
+    <w:link w:val="BalloonText"/>
+    <w:uiPriority w:val="99"/>
+    <w:semiHidden/>
+    <w:rsid w:val="00B469E9"/>
+    <w:rPr>
+      <w:rFonts w:ascii="Tahoma" w:hAnsi="Tahoma" w:cs="Tahoma"/>
+      <w:sz w:val="16"/>
+      <w:szCs w:val="16"/>
+      <w:lang w:val="en-ZA"/>
+    </w:rPr>
   </w:style>
 </w:styles>
 </file>

</xml_diff>